<commit_message>
Blurry Models Redone. Formatting Updated.
</commit_message>
<xml_diff>
--- a/Deliverable_3/Blackbear-Consultants_Deliverable_3_SequenceDiagram.docx
+++ b/Deliverable_3/Blackbear-Consultants_Deliverable_3_SequenceDiagram.docx
@@ -3853,12 +3853,11 @@
       </w:tr>
     </w:tbl>
     <w:p/>
-    <w:p/>
-    <w:p/>
-    <w:p/>
-    <w:p/>
-    <w:p/>
-    <w:p/>
+    <w:p>
+      <w:r>
+        <w:br w:type="page"/>
+      </w:r>
+    </w:p>
     <w:p>
       <w:pPr>
         <w:rPr>
@@ -3880,7 +3879,6 @@
           <w:noProof/>
           <w:lang w:val="en-US"/>
         </w:rPr>
-        <w:lastRenderedPageBreak/>
         <w:drawing>
           <wp:inline distT="114300" distB="114300" distL="114300" distR="114300" wp14:anchorId="11D7F701" wp14:editId="42F731B2">
             <wp:extent cx="5219272" cy="4643919"/>
@@ -3919,10 +3917,24 @@
       </w:r>
     </w:p>
     <w:p>
+      <w:pPr>
+        <w:rPr>
+          <w:u w:val="single"/>
+        </w:rPr>
+      </w:pPr>
       <w:r>
         <w:rPr>
           <w:u w:val="single"/>
         </w:rPr>
+        <w:br w:type="page"/>
+      </w:r>
+    </w:p>
+    <w:p>
+      <w:r>
+        <w:rPr>
+          <w:u w:val="single"/>
+        </w:rPr>
+        <w:lastRenderedPageBreak/>
         <w:t>Design Sequence Diagram</w:t>
       </w:r>
     </w:p>
@@ -3932,10 +3944,9 @@
           <w:noProof/>
           <w:lang w:val="en-US"/>
         </w:rPr>
-        <w:lastRenderedPageBreak/>
         <w:drawing>
-          <wp:inline distT="114300" distB="114300" distL="114300" distR="114300" wp14:anchorId="127B7EFB" wp14:editId="26C3213A">
-            <wp:extent cx="3752850" cy="3771900"/>
+          <wp:inline distT="114300" distB="114300" distL="114300" distR="114300" wp14:anchorId="127B7EFB" wp14:editId="5B467297">
+            <wp:extent cx="5118100" cy="4635500"/>
             <wp:effectExtent l="0" t="0" r="0" b="0"/>
             <wp:docPr id="27" name="image26.png"/>
             <wp:cNvGraphicFramePr/>
@@ -3956,7 +3967,7 @@
                   <pic:spPr>
                     <a:xfrm>
                       <a:off x="0" y="0"/>
-                      <a:ext cx="3752850" cy="3771900"/>
+                      <a:ext cx="5118100" cy="4635500"/>
                     </a:xfrm>
                     <a:prstGeom prst="rect">
                       <a:avLst/>
@@ -3985,54 +3996,6 @@
         </w:rPr>
         <w:lastRenderedPageBreak/>
         <w:t>Display Task Progress:</w:t>
-      </w:r>
-    </w:p>
-    <w:p>
-      <w:r>
-        <w:t>4.1 If no progress has been completed</w:t>
-      </w:r>
-    </w:p>
-    <w:p>
-      <w:pPr>
-        <w:numPr>
-          <w:ilvl w:val="0"/>
-          <w:numId w:val="4"/>
-        </w:numPr>
-      </w:pPr>
-      <w:r>
-        <w:t xml:space="preserve"> The System displays task has not been started</w:t>
-      </w:r>
-    </w:p>
-    <w:p>
-      <w:r>
-        <w:t>4.2 If progress has been completed</w:t>
-      </w:r>
-    </w:p>
-    <w:p>
-      <w:pPr>
-        <w:numPr>
-          <w:ilvl w:val="0"/>
-          <w:numId w:val="18"/>
-        </w:numPr>
-      </w:pPr>
-      <w:r>
-        <w:t>The System displays completion of task</w:t>
-      </w:r>
-    </w:p>
-    <w:p>
-      <w:r>
-        <w:t>4.3 If progress has been made but failed to finish</w:t>
-      </w:r>
-    </w:p>
-    <w:p>
-      <w:pPr>
-        <w:numPr>
-          <w:ilvl w:val="0"/>
-          <w:numId w:val="12"/>
-        </w:numPr>
-      </w:pPr>
-      <w:r>
-        <w:t>The System displays failure of task</w:t>
       </w:r>
     </w:p>
     <w:p>
@@ -6383,10 +6346,31 @@
       </w:tr>
     </w:tbl>
     <w:p>
+      <w:pPr>
+        <w:rPr>
+          <w:u w:val="single"/>
+        </w:rPr>
+      </w:pPr>
+    </w:p>
+    <w:p>
+      <w:pPr>
+        <w:rPr>
+          <w:u w:val="single"/>
+        </w:rPr>
+      </w:pPr>
       <w:r>
         <w:rPr>
           <w:u w:val="single"/>
         </w:rPr>
+        <w:br w:type="page"/>
+      </w:r>
+    </w:p>
+    <w:p>
+      <w:r>
+        <w:rPr>
+          <w:u w:val="single"/>
+        </w:rPr>
+        <w:lastRenderedPageBreak/>
         <w:t>Analysis Sequence Diagram</w:t>
       </w:r>
     </w:p>
@@ -6395,7 +6379,6 @@
         <w:rPr>
           <w:noProof/>
         </w:rPr>
-        <w:lastRenderedPageBreak/>
         <w:drawing>
           <wp:inline distT="0" distB="0" distL="0" distR="0" wp14:anchorId="05612EFD" wp14:editId="006A3839">
             <wp:extent cx="5743977" cy="5032116"/>
@@ -6440,10 +6423,24 @@
       </w:r>
     </w:p>
     <w:p>
+      <w:pPr>
+        <w:rPr>
+          <w:u w:val="single"/>
+        </w:rPr>
+      </w:pPr>
       <w:r>
         <w:rPr>
           <w:u w:val="single"/>
         </w:rPr>
+        <w:br w:type="page"/>
+      </w:r>
+    </w:p>
+    <w:p>
+      <w:r>
+        <w:rPr>
+          <w:u w:val="single"/>
+        </w:rPr>
+        <w:lastRenderedPageBreak/>
         <w:t>Design Sequence Diagram</w:t>
       </w:r>
     </w:p>
@@ -6452,7 +6449,6 @@
         <w:rPr>
           <w:noProof/>
         </w:rPr>
-        <w:lastRenderedPageBreak/>
         <w:drawing>
           <wp:inline distT="0" distB="0" distL="0" distR="0" wp14:anchorId="2BE7A95B" wp14:editId="3F1F1397">
             <wp:extent cx="5917911" cy="5190186"/>
@@ -6507,6 +6503,20 @@
         <w:rPr>
           <w:b/>
         </w:rPr>
+        <w:br w:type="page"/>
+      </w:r>
+    </w:p>
+    <w:p>
+      <w:pPr>
+        <w:rPr>
+          <w:b/>
+        </w:rPr>
+      </w:pPr>
+      <w:r>
+        <w:rPr>
+          <w:b/>
+        </w:rPr>
+        <w:lastRenderedPageBreak/>
         <w:t>Enter Password:</w:t>
       </w:r>
     </w:p>
@@ -7408,7 +7418,6 @@
               <w:spacing w:line="240" w:lineRule="auto"/>
             </w:pPr>
             <w:r>
-              <w:lastRenderedPageBreak/>
               <w:t>4.1.</w:t>
             </w:r>
             <w:r>
@@ -8526,10 +8535,24 @@
       </w:pPr>
     </w:p>
     <w:p>
+      <w:pPr>
+        <w:rPr>
+          <w:u w:val="single"/>
+        </w:rPr>
+      </w:pPr>
       <w:r>
         <w:rPr>
           <w:u w:val="single"/>
         </w:rPr>
+        <w:br w:type="page"/>
+      </w:r>
+    </w:p>
+    <w:p>
+      <w:r>
+        <w:rPr>
+          <w:u w:val="single"/>
+        </w:rPr>
+        <w:lastRenderedPageBreak/>
         <w:t>Analysis Sequence Diagram</w:t>
       </w:r>
     </w:p>
@@ -8538,7 +8561,6 @@
         <w:rPr>
           <w:noProof/>
         </w:rPr>
-        <w:lastRenderedPageBreak/>
         <w:drawing>
           <wp:inline distT="0" distB="0" distL="0" distR="0" wp14:anchorId="3047967E" wp14:editId="6E0EF9DB">
             <wp:extent cx="5943600" cy="5634990"/>
@@ -8583,10 +8605,24 @@
       </w:r>
     </w:p>
     <w:p>
+      <w:pPr>
+        <w:rPr>
+          <w:u w:val="single"/>
+        </w:rPr>
+      </w:pPr>
       <w:r>
         <w:rPr>
           <w:u w:val="single"/>
         </w:rPr>
+        <w:br w:type="page"/>
+      </w:r>
+    </w:p>
+    <w:p>
+      <w:r>
+        <w:rPr>
+          <w:u w:val="single"/>
+        </w:rPr>
+        <w:lastRenderedPageBreak/>
         <w:t>Design Sequence Diagram</w:t>
       </w:r>
     </w:p>
@@ -8595,7 +8631,6 @@
         <w:rPr>
           <w:noProof/>
         </w:rPr>
-        <w:lastRenderedPageBreak/>
         <w:drawing>
           <wp:inline distT="0" distB="0" distL="0" distR="0" wp14:anchorId="1021BB1A" wp14:editId="50857DBC">
             <wp:extent cx="5943600" cy="5644515"/>
@@ -9674,10 +9709,31 @@
       </w:tr>
     </w:tbl>
     <w:p>
+      <w:pPr>
+        <w:rPr>
+          <w:u w:val="single"/>
+        </w:rPr>
+      </w:pPr>
+    </w:p>
+    <w:p>
+      <w:pPr>
+        <w:rPr>
+          <w:u w:val="single"/>
+        </w:rPr>
+      </w:pPr>
       <w:r>
         <w:rPr>
           <w:u w:val="single"/>
         </w:rPr>
+        <w:br w:type="page"/>
+      </w:r>
+    </w:p>
+    <w:p>
+      <w:r>
+        <w:rPr>
+          <w:u w:val="single"/>
+        </w:rPr>
+        <w:lastRenderedPageBreak/>
         <w:t>Analysis Sequence Diagram</w:t>
       </w:r>
     </w:p>
@@ -9686,7 +9742,6 @@
         <w:rPr>
           <w:noProof/>
         </w:rPr>
-        <w:lastRenderedPageBreak/>
         <w:drawing>
           <wp:inline distT="0" distB="0" distL="0" distR="0" wp14:anchorId="45B6FF94" wp14:editId="39476093">
             <wp:extent cx="5943600" cy="6107430"/>
@@ -9731,10 +9786,24 @@
       </w:r>
     </w:p>
     <w:p>
+      <w:pPr>
+        <w:rPr>
+          <w:u w:val="single"/>
+        </w:rPr>
+      </w:pPr>
       <w:r>
         <w:rPr>
           <w:u w:val="single"/>
         </w:rPr>
+        <w:br w:type="page"/>
+      </w:r>
+    </w:p>
+    <w:p>
+      <w:r>
+        <w:rPr>
+          <w:u w:val="single"/>
+        </w:rPr>
+        <w:lastRenderedPageBreak/>
         <w:t>Design Sequence Diagram</w:t>
       </w:r>
     </w:p>
@@ -9743,7 +9812,6 @@
         <w:rPr>
           <w:noProof/>
         </w:rPr>
-        <w:lastRenderedPageBreak/>
         <w:drawing>
           <wp:inline distT="0" distB="0" distL="0" distR="0" wp14:anchorId="06152DB5" wp14:editId="65F12816">
             <wp:extent cx="5943600" cy="5967730"/>
@@ -10717,8 +10785,6 @@
           <w:u w:val="single"/>
         </w:rPr>
       </w:pPr>
-    </w:p>
-    <w:p>
       <w:r>
         <w:rPr>
           <w:u w:val="single"/>
@@ -10731,7 +10797,6 @@
         <w:rPr>
           <w:noProof/>
         </w:rPr>
-        <w:lastRenderedPageBreak/>
         <w:drawing>
           <wp:inline distT="0" distB="0" distL="0" distR="0" wp14:anchorId="7374651C" wp14:editId="71F0C1F8">
             <wp:extent cx="5943600" cy="4848860"/>
@@ -10776,10 +10841,22 @@
       </w:r>
     </w:p>
     <w:p>
+      <w:pPr>
+        <w:rPr>
+          <w:u w:val="single"/>
+        </w:rPr>
+      </w:pPr>
       <w:r>
         <w:rPr>
           <w:u w:val="single"/>
         </w:rPr>
+        <w:br w:type="page"/>
+      </w:r>
+      <w:r>
+        <w:rPr>
+          <w:u w:val="single"/>
+        </w:rPr>
+        <w:lastRenderedPageBreak/>
         <w:t>Design Sequence Diagram</w:t>
       </w:r>
     </w:p>
@@ -10788,7 +10865,6 @@
         <w:rPr>
           <w:noProof/>
         </w:rPr>
-        <w:lastRenderedPageBreak/>
         <w:drawing>
           <wp:inline distT="0" distB="0" distL="0" distR="0" wp14:anchorId="0EF4B42A" wp14:editId="49DE234D">
             <wp:extent cx="5943600" cy="4899660"/>
@@ -13071,10 +13147,24 @@
     </w:p>
     <w:p/>
     <w:p>
+      <w:pPr>
+        <w:rPr>
+          <w:u w:val="single"/>
+        </w:rPr>
+      </w:pPr>
       <w:r>
         <w:rPr>
           <w:u w:val="single"/>
         </w:rPr>
+        <w:br w:type="page"/>
+      </w:r>
+    </w:p>
+    <w:p>
+      <w:r>
+        <w:rPr>
+          <w:u w:val="single"/>
+        </w:rPr>
+        <w:lastRenderedPageBreak/>
         <w:t>Design Sequence Diagram</w:t>
       </w:r>
     </w:p>
@@ -13083,7 +13173,6 @@
         <w:rPr>
           <w:noProof/>
         </w:rPr>
-        <w:lastRenderedPageBreak/>
         <w:drawing>
           <wp:inline distT="0" distB="0" distL="0" distR="0" wp14:anchorId="74BA4490" wp14:editId="7EA8C6DF">
             <wp:extent cx="4826000" cy="6426200"/>
@@ -14721,10 +14810,29 @@
       </w:tr>
     </w:tbl>
     <w:p>
+      <w:pPr>
+        <w:rPr>
+          <w:u w:val="single"/>
+        </w:rPr>
+      </w:pPr>
+    </w:p>
+    <w:p>
+      <w:pPr>
+        <w:rPr>
+          <w:u w:val="single"/>
+        </w:rPr>
+      </w:pPr>
       <w:r>
         <w:rPr>
           <w:u w:val="single"/>
         </w:rPr>
+        <w:br w:type="page"/>
+      </w:r>
+      <w:r>
+        <w:rPr>
+          <w:u w:val="single"/>
+        </w:rPr>
+        <w:lastRenderedPageBreak/>
         <w:t>Analysis Sequence Diagram</w:t>
       </w:r>
     </w:p>
@@ -14733,9 +14841,8 @@
         <w:rPr>
           <w:noProof/>
         </w:rPr>
-        <w:lastRenderedPageBreak/>
         <w:drawing>
-          <wp:inline distT="0" distB="0" distL="0" distR="0" wp14:anchorId="0BAFA606" wp14:editId="6FB1849F">
+          <wp:inline distT="0" distB="0" distL="0" distR="0" wp14:anchorId="0BAFA606" wp14:editId="7EC8D20C">
             <wp:extent cx="5943600" cy="3993515"/>
             <wp:effectExtent l="0" t="0" r="0" b="0"/>
             <wp:docPr id="45" name="Picture 45" descr="A screenshot of a social media post&#10;&#10;Description automatically generated"/>
@@ -14778,6 +14885,11 @@
       </w:r>
     </w:p>
     <w:p>
+      <w:pPr>
+        <w:rPr>
+          <w:u w:val="single"/>
+        </w:rPr>
+      </w:pPr>
       <w:r>
         <w:rPr>
           <w:u w:val="single"/>
@@ -14791,8 +14903,8 @@
           <w:noProof/>
         </w:rPr>
         <w:drawing>
-          <wp:inline distT="0" distB="0" distL="0" distR="0" wp14:anchorId="6AFDF2B9" wp14:editId="1DC3D420">
-            <wp:extent cx="5943600" cy="3937000"/>
+          <wp:inline distT="0" distB="0" distL="0" distR="0" wp14:anchorId="6AFDF2B9" wp14:editId="664CB35F">
+            <wp:extent cx="5715923" cy="3786188"/>
             <wp:effectExtent l="0" t="0" r="0" b="0"/>
             <wp:docPr id="44" name="Picture 44" descr="A screenshot of a social media post&#10;&#10;Description automatically generated"/>
             <wp:cNvGraphicFramePr>
@@ -14820,7 +14932,7 @@
                   <pic:spPr>
                     <a:xfrm>
                       <a:off x="0" y="0"/>
-                      <a:ext cx="5943600" cy="3937000"/>
+                      <a:ext cx="5718985" cy="3788216"/>
                     </a:xfrm>
                     <a:prstGeom prst="rect">
                       <a:avLst/>
@@ -14833,18 +14945,7 @@
         </w:drawing>
       </w:r>
     </w:p>
-    <w:p/>
     <w:p>
-      <w:r>
-        <w:br w:type="page"/>
-      </w:r>
-    </w:p>
-    <w:p>
-      <w:pPr>
-        <w:rPr>
-          <w:b/>
-        </w:rPr>
-      </w:pPr>
       <w:r>
         <w:rPr>
           <w:b/>
@@ -15718,6 +15819,18 @@
       </w:tr>
     </w:tbl>
     <w:p>
+      <w:pPr>
+        <w:rPr>
+          <w:u w:val="single"/>
+        </w:rPr>
+      </w:pPr>
+    </w:p>
+    <w:p>
+      <w:pPr>
+        <w:rPr>
+          <w:u w:val="single"/>
+        </w:rPr>
+      </w:pPr>
       <w:r>
         <w:rPr>
           <w:u w:val="single"/>
@@ -15769,10 +15882,24 @@
       </w:r>
     </w:p>
     <w:p>
+      <w:pPr>
+        <w:rPr>
+          <w:u w:val="single"/>
+        </w:rPr>
+      </w:pPr>
       <w:r>
         <w:rPr>
           <w:u w:val="single"/>
         </w:rPr>
+        <w:br w:type="page"/>
+      </w:r>
+    </w:p>
+    <w:p>
+      <w:r>
+        <w:rPr>
+          <w:u w:val="single"/>
+        </w:rPr>
+        <w:lastRenderedPageBreak/>
         <w:t>Design Sequence Diagram</w:t>
       </w:r>
     </w:p>
@@ -15783,7 +15910,6 @@
           <w:u w:val="single"/>
           <w:lang w:val="en-US"/>
         </w:rPr>
-        <w:lastRenderedPageBreak/>
         <w:drawing>
           <wp:inline distT="114300" distB="114300" distL="114300" distR="114300" wp14:anchorId="474D91C3" wp14:editId="05DDCBAC">
             <wp:extent cx="4457700" cy="3009900"/>
@@ -17510,10 +17636,31 @@
       </w:tr>
     </w:tbl>
     <w:p>
+      <w:pPr>
+        <w:rPr>
+          <w:u w:val="single"/>
+        </w:rPr>
+      </w:pPr>
+    </w:p>
+    <w:p>
+      <w:pPr>
+        <w:rPr>
+          <w:u w:val="single"/>
+        </w:rPr>
+      </w:pPr>
       <w:r>
         <w:rPr>
           <w:u w:val="single"/>
         </w:rPr>
+        <w:br w:type="page"/>
+      </w:r>
+    </w:p>
+    <w:p>
+      <w:r>
+        <w:rPr>
+          <w:u w:val="single"/>
+        </w:rPr>
+        <w:lastRenderedPageBreak/>
         <w:t>Analysis Sequence Diagram</w:t>
       </w:r>
     </w:p>
@@ -17521,25 +17668,30 @@
       <w:r>
         <w:rPr>
           <w:noProof/>
-          <w:lang w:val="en-US"/>
         </w:rPr>
-        <w:lastRenderedPageBreak/>
         <w:drawing>
-          <wp:inline distT="114300" distB="114300" distL="114300" distR="114300" wp14:anchorId="28DB3331" wp14:editId="7C47B0FE">
-            <wp:extent cx="4743450" cy="3295650"/>
-            <wp:effectExtent l="0" t="0" r="0" b="0"/>
-            <wp:docPr id="26" name="image32.png"/>
-            <wp:cNvGraphicFramePr/>
+          <wp:inline distT="0" distB="0" distL="0" distR="0" wp14:anchorId="4857D703" wp14:editId="78BE61BC">
+            <wp:extent cx="5943600" cy="4110355"/>
+            <wp:effectExtent l="0" t="0" r="0" b="4445"/>
+            <wp:docPr id="54" name="Picture 54" descr="A screenshot of a cell phone&#10;&#10;Description automatically generated"/>
+            <wp:cNvGraphicFramePr>
+              <a:graphicFrameLocks xmlns:a="http://schemas.openxmlformats.org/drawingml/2006/main" noChangeAspect="1"/>
+            </wp:cNvGraphicFramePr>
             <a:graphic xmlns:a="http://schemas.openxmlformats.org/drawingml/2006/main">
               <a:graphicData uri="http://schemas.openxmlformats.org/drawingml/2006/picture">
                 <pic:pic xmlns:pic="http://schemas.openxmlformats.org/drawingml/2006/picture">
                   <pic:nvPicPr>
-                    <pic:cNvPr id="0" name="image32.png"/>
-                    <pic:cNvPicPr preferRelativeResize="0"/>
+                    <pic:cNvPr id="54" name="Screen Shot 2020-04-11 at 7.14.43 PM.png"/>
+                    <pic:cNvPicPr/>
                   </pic:nvPicPr>
                   <pic:blipFill>
-                    <a:blip r:embed="rId23"/>
-                    <a:srcRect/>
+                    <a:blip r:embed="rId23">
+                      <a:extLst>
+                        <a:ext uri="{28A0092B-C50C-407E-A947-70E740481C1C}">
+                          <a14:useLocalDpi xmlns:a14="http://schemas.microsoft.com/office/drawing/2010/main" val="0"/>
+                        </a:ext>
+                      </a:extLst>
+                    </a:blip>
                     <a:stretch>
                       <a:fillRect/>
                     </a:stretch>
@@ -17547,12 +17699,11 @@
                   <pic:spPr>
                     <a:xfrm>
                       <a:off x="0" y="0"/>
-                      <a:ext cx="4743450" cy="3295650"/>
+                      <a:ext cx="5943600" cy="4110355"/>
                     </a:xfrm>
                     <a:prstGeom prst="rect">
                       <a:avLst/>
                     </a:prstGeom>
-                    <a:ln/>
                   </pic:spPr>
                 </pic:pic>
               </a:graphicData>
@@ -17562,10 +17713,24 @@
       </w:r>
     </w:p>
     <w:p>
+      <w:pPr>
+        <w:rPr>
+          <w:u w:val="single"/>
+        </w:rPr>
+      </w:pPr>
       <w:r>
         <w:rPr>
           <w:u w:val="single"/>
         </w:rPr>
+        <w:br w:type="page"/>
+      </w:r>
+    </w:p>
+    <w:p>
+      <w:r>
+        <w:rPr>
+          <w:u w:val="single"/>
+        </w:rPr>
+        <w:lastRenderedPageBreak/>
         <w:t>Design Sequence Diagram</w:t>
       </w:r>
     </w:p>
@@ -17573,24 +17738,30 @@
       <w:r>
         <w:rPr>
           <w:noProof/>
-          <w:lang w:val="en-US"/>
         </w:rPr>
         <w:drawing>
-          <wp:inline distT="114300" distB="114300" distL="114300" distR="114300" wp14:anchorId="655E0A70" wp14:editId="63C368CA">
-            <wp:extent cx="4743450" cy="3276600"/>
+          <wp:inline distT="0" distB="0" distL="0" distR="0" wp14:anchorId="1D1D4D63" wp14:editId="2977D8EB">
+            <wp:extent cx="5943600" cy="4105275"/>
             <wp:effectExtent l="0" t="0" r="0" b="0"/>
-            <wp:docPr id="25" name="image22.png"/>
-            <wp:cNvGraphicFramePr/>
+            <wp:docPr id="55" name="Picture 55" descr="A screenshot of a cell phone&#10;&#10;Description automatically generated"/>
+            <wp:cNvGraphicFramePr>
+              <a:graphicFrameLocks xmlns:a="http://schemas.openxmlformats.org/drawingml/2006/main" noChangeAspect="1"/>
+            </wp:cNvGraphicFramePr>
             <a:graphic xmlns:a="http://schemas.openxmlformats.org/drawingml/2006/main">
               <a:graphicData uri="http://schemas.openxmlformats.org/drawingml/2006/picture">
                 <pic:pic xmlns:pic="http://schemas.openxmlformats.org/drawingml/2006/picture">
                   <pic:nvPicPr>
-                    <pic:cNvPr id="0" name="image22.png"/>
-                    <pic:cNvPicPr preferRelativeResize="0"/>
+                    <pic:cNvPr id="55" name="Screen Shot 2020-04-11 at 7.14.59 PM.png"/>
+                    <pic:cNvPicPr/>
                   </pic:nvPicPr>
                   <pic:blipFill>
-                    <a:blip r:embed="rId24"/>
-                    <a:srcRect/>
+                    <a:blip r:embed="rId24">
+                      <a:extLst>
+                        <a:ext uri="{28A0092B-C50C-407E-A947-70E740481C1C}">
+                          <a14:useLocalDpi xmlns:a14="http://schemas.microsoft.com/office/drawing/2010/main" val="0"/>
+                        </a:ext>
+                      </a:extLst>
+                    </a:blip>
                     <a:stretch>
                       <a:fillRect/>
                     </a:stretch>
@@ -17598,12 +17769,11 @@
                   <pic:spPr>
                     <a:xfrm>
                       <a:off x="0" y="0"/>
-                      <a:ext cx="4743450" cy="3276600"/>
+                      <a:ext cx="5943600" cy="4105275"/>
                     </a:xfrm>
                     <a:prstGeom prst="rect">
                       <a:avLst/>
                     </a:prstGeom>
-                    <a:ln/>
                   </pic:spPr>
                 </pic:pic>
               </a:graphicData>
@@ -18120,24 +18290,30 @@
       <w:r>
         <w:rPr>
           <w:noProof/>
-          <w:lang w:val="en-US"/>
         </w:rPr>
         <w:drawing>
-          <wp:inline distT="114300" distB="114300" distL="114300" distR="114300" wp14:anchorId="5A98021F" wp14:editId="149638F4">
-            <wp:extent cx="3819525" cy="1504950"/>
+          <wp:inline distT="0" distB="0" distL="0" distR="0" wp14:anchorId="455CB474" wp14:editId="5946F6CE">
+            <wp:extent cx="5943600" cy="2352040"/>
             <wp:effectExtent l="0" t="0" r="0" b="0"/>
-            <wp:docPr id="6" name="image20.png"/>
-            <wp:cNvGraphicFramePr/>
+            <wp:docPr id="52" name="Picture 52" descr="A screenshot of a cell phone&#10;&#10;Description automatically generated"/>
+            <wp:cNvGraphicFramePr>
+              <a:graphicFrameLocks xmlns:a="http://schemas.openxmlformats.org/drawingml/2006/main" noChangeAspect="1"/>
+            </wp:cNvGraphicFramePr>
             <a:graphic xmlns:a="http://schemas.openxmlformats.org/drawingml/2006/main">
               <a:graphicData uri="http://schemas.openxmlformats.org/drawingml/2006/picture">
                 <pic:pic xmlns:pic="http://schemas.openxmlformats.org/drawingml/2006/picture">
                   <pic:nvPicPr>
-                    <pic:cNvPr id="0" name="image20.png"/>
-                    <pic:cNvPicPr preferRelativeResize="0"/>
+                    <pic:cNvPr id="52" name="Screen Shot 2020-04-11 at 7.13.27 PM.png"/>
+                    <pic:cNvPicPr/>
                   </pic:nvPicPr>
                   <pic:blipFill>
-                    <a:blip r:embed="rId25"/>
-                    <a:srcRect/>
+                    <a:blip r:embed="rId25">
+                      <a:extLst>
+                        <a:ext uri="{28A0092B-C50C-407E-A947-70E740481C1C}">
+                          <a14:useLocalDpi xmlns:a14="http://schemas.microsoft.com/office/drawing/2010/main" val="0"/>
+                        </a:ext>
+                      </a:extLst>
+                    </a:blip>
                     <a:stretch>
                       <a:fillRect/>
                     </a:stretch>
@@ -18145,12 +18321,11 @@
                   <pic:spPr>
                     <a:xfrm>
                       <a:off x="0" y="0"/>
-                      <a:ext cx="3819525" cy="1504950"/>
+                      <a:ext cx="5943600" cy="2352040"/>
                     </a:xfrm>
                     <a:prstGeom prst="rect">
                       <a:avLst/>
                     </a:prstGeom>
-                    <a:ln/>
                   </pic:spPr>
                 </pic:pic>
               </a:graphicData>
@@ -18176,25 +18351,30 @@
       <w:r>
         <w:rPr>
           <w:noProof/>
-          <w:u w:val="single"/>
-          <w:lang w:val="en-US"/>
         </w:rPr>
         <w:drawing>
-          <wp:inline distT="114300" distB="114300" distL="114300" distR="114300" wp14:anchorId="6213AC60" wp14:editId="27C8C082">
-            <wp:extent cx="3800475" cy="1543050"/>
+          <wp:inline distT="0" distB="0" distL="0" distR="0" wp14:anchorId="43A7EB18" wp14:editId="1CE4D7A9">
+            <wp:extent cx="5943600" cy="2342515"/>
             <wp:effectExtent l="0" t="0" r="0" b="0"/>
-            <wp:docPr id="19" name="image1.png"/>
-            <wp:cNvGraphicFramePr/>
+            <wp:docPr id="53" name="Picture 53" descr="A screenshot of a cell phone&#10;&#10;Description automatically generated"/>
+            <wp:cNvGraphicFramePr>
+              <a:graphicFrameLocks xmlns:a="http://schemas.openxmlformats.org/drawingml/2006/main" noChangeAspect="1"/>
+            </wp:cNvGraphicFramePr>
             <a:graphic xmlns:a="http://schemas.openxmlformats.org/drawingml/2006/main">
               <a:graphicData uri="http://schemas.openxmlformats.org/drawingml/2006/picture">
                 <pic:pic xmlns:pic="http://schemas.openxmlformats.org/drawingml/2006/picture">
                   <pic:nvPicPr>
-                    <pic:cNvPr id="0" name="image1.png"/>
-                    <pic:cNvPicPr preferRelativeResize="0"/>
+                    <pic:cNvPr id="53" name="Screen Shot 2020-04-11 at 7.13.38 PM.png"/>
+                    <pic:cNvPicPr/>
                   </pic:nvPicPr>
                   <pic:blipFill>
-                    <a:blip r:embed="rId26"/>
-                    <a:srcRect/>
+                    <a:blip r:embed="rId26">
+                      <a:extLst>
+                        <a:ext uri="{28A0092B-C50C-407E-A947-70E740481C1C}">
+                          <a14:useLocalDpi xmlns:a14="http://schemas.microsoft.com/office/drawing/2010/main" val="0"/>
+                        </a:ext>
+                      </a:extLst>
+                    </a:blip>
                     <a:stretch>
                       <a:fillRect/>
                     </a:stretch>
@@ -18202,12 +18382,11 @@
                   <pic:spPr>
                     <a:xfrm>
                       <a:off x="0" y="0"/>
-                      <a:ext cx="3800475" cy="1543050"/>
+                      <a:ext cx="5943600" cy="2342515"/>
                     </a:xfrm>
                     <a:prstGeom prst="rect">
                       <a:avLst/>
                     </a:prstGeom>
-                    <a:ln/>
                   </pic:spPr>
                 </pic:pic>
               </a:graphicData>
@@ -19034,24 +19213,30 @@
       <w:r>
         <w:rPr>
           <w:noProof/>
-          <w:lang w:val="en-US"/>
         </w:rPr>
         <w:drawing>
-          <wp:inline distT="114300" distB="114300" distL="114300" distR="114300" wp14:anchorId="5B8E08B3" wp14:editId="72F0B42F">
-            <wp:extent cx="4600575" cy="2324100"/>
+          <wp:inline distT="0" distB="0" distL="0" distR="0" wp14:anchorId="156E89C5" wp14:editId="7A3588D5">
+            <wp:extent cx="5943600" cy="3002280"/>
             <wp:effectExtent l="0" t="0" r="0" b="0"/>
-            <wp:docPr id="15" name="image5.png"/>
-            <wp:cNvGraphicFramePr/>
+            <wp:docPr id="50" name="Picture 50" descr="A screenshot of a social media post&#10;&#10;Description automatically generated"/>
+            <wp:cNvGraphicFramePr>
+              <a:graphicFrameLocks xmlns:a="http://schemas.openxmlformats.org/drawingml/2006/main" noChangeAspect="1"/>
+            </wp:cNvGraphicFramePr>
             <a:graphic xmlns:a="http://schemas.openxmlformats.org/drawingml/2006/main">
               <a:graphicData uri="http://schemas.openxmlformats.org/drawingml/2006/picture">
                 <pic:pic xmlns:pic="http://schemas.openxmlformats.org/drawingml/2006/picture">
                   <pic:nvPicPr>
-                    <pic:cNvPr id="0" name="image5.png"/>
-                    <pic:cNvPicPr preferRelativeResize="0"/>
+                    <pic:cNvPr id="50" name="Screen Shot 2020-04-11 at 7.12.04 PM.png"/>
+                    <pic:cNvPicPr/>
                   </pic:nvPicPr>
                   <pic:blipFill>
-                    <a:blip r:embed="rId27"/>
-                    <a:srcRect/>
+                    <a:blip r:embed="rId27">
+                      <a:extLst>
+                        <a:ext uri="{28A0092B-C50C-407E-A947-70E740481C1C}">
+                          <a14:useLocalDpi xmlns:a14="http://schemas.microsoft.com/office/drawing/2010/main" val="0"/>
+                        </a:ext>
+                      </a:extLst>
+                    </a:blip>
                     <a:stretch>
                       <a:fillRect/>
                     </a:stretch>
@@ -19059,12 +19244,11 @@
                   <pic:spPr>
                     <a:xfrm>
                       <a:off x="0" y="0"/>
-                      <a:ext cx="4600575" cy="2324100"/>
+                      <a:ext cx="5943600" cy="3002280"/>
                     </a:xfrm>
                     <a:prstGeom prst="rect">
                       <a:avLst/>
                     </a:prstGeom>
-                    <a:ln/>
                   </pic:spPr>
                 </pic:pic>
               </a:graphicData>
@@ -19074,42 +19258,56 @@
       </w:r>
     </w:p>
     <w:p>
+      <w:pPr>
+        <w:rPr>
+          <w:u w:val="single"/>
+        </w:rPr>
+      </w:pPr>
       <w:r>
         <w:rPr>
           <w:u w:val="single"/>
         </w:rPr>
-        <w:t>Design Sequence Diagram</w:t>
+        <w:br w:type="page"/>
       </w:r>
     </w:p>
     <w:p>
-      <w:pPr>
+      <w:r>
+        <w:rPr>
+          <w:u w:val="single"/>
+        </w:rPr>
+        <w:lastRenderedPageBreak/>
+        <w:t>Design Sequence Diagram</w:t>
+      </w:r>
+      <w:r>
         <w:rPr>
           <w:rFonts w:ascii="Nimbus Roman No9 L" w:eastAsia="Nimbus Roman No9 L" w:hAnsi="Nimbus Roman No9 L" w:cs="Nimbus Roman No9 L"/>
+          <w:noProof/>
           <w:sz w:val="24"/>
           <w:szCs w:val="24"/>
         </w:rPr>
-      </w:pPr>
-      <w:r>
-        <w:rPr>
-          <w:noProof/>
-          <w:lang w:val="en-US"/>
-        </w:rPr>
         <w:drawing>
-          <wp:inline distT="114300" distB="114300" distL="114300" distR="114300" wp14:anchorId="173D6444" wp14:editId="293C3B7A">
-            <wp:extent cx="4610100" cy="2324100"/>
-            <wp:effectExtent l="0" t="0" r="0" b="0"/>
-            <wp:docPr id="5" name="image2.png"/>
-            <wp:cNvGraphicFramePr/>
+          <wp:inline distT="0" distB="0" distL="0" distR="0" wp14:anchorId="00BFDF85" wp14:editId="4C0E5E3B">
+            <wp:extent cx="5943600" cy="3006725"/>
+            <wp:effectExtent l="0" t="0" r="0" b="3175"/>
+            <wp:docPr id="51" name="Picture 51" descr="A screenshot of a social media post&#10;&#10;Description automatically generated"/>
+            <wp:cNvGraphicFramePr>
+              <a:graphicFrameLocks xmlns:a="http://schemas.openxmlformats.org/drawingml/2006/main" noChangeAspect="1"/>
+            </wp:cNvGraphicFramePr>
             <a:graphic xmlns:a="http://schemas.openxmlformats.org/drawingml/2006/main">
               <a:graphicData uri="http://schemas.openxmlformats.org/drawingml/2006/picture">
                 <pic:pic xmlns:pic="http://schemas.openxmlformats.org/drawingml/2006/picture">
                   <pic:nvPicPr>
-                    <pic:cNvPr id="0" name="image2.png"/>
-                    <pic:cNvPicPr preferRelativeResize="0"/>
+                    <pic:cNvPr id="51" name="Screen Shot 2020-04-11 at 7.12.28 PM.png"/>
+                    <pic:cNvPicPr/>
                   </pic:nvPicPr>
                   <pic:blipFill>
-                    <a:blip r:embed="rId28"/>
-                    <a:srcRect/>
+                    <a:blip r:embed="rId28">
+                      <a:extLst>
+                        <a:ext uri="{28A0092B-C50C-407E-A947-70E740481C1C}">
+                          <a14:useLocalDpi xmlns:a14="http://schemas.microsoft.com/office/drawing/2010/main" val="0"/>
+                        </a:ext>
+                      </a:extLst>
+                    </a:blip>
                     <a:stretch>
                       <a:fillRect/>
                     </a:stretch>
@@ -19117,12 +19315,11 @@
                   <pic:spPr>
                     <a:xfrm>
                       <a:off x="0" y="0"/>
-                      <a:ext cx="4610100" cy="2324100"/>
+                      <a:ext cx="5943600" cy="3006725"/>
                     </a:xfrm>
                     <a:prstGeom prst="rect">
                       <a:avLst/>
                     </a:prstGeom>
-                    <a:ln/>
                   </pic:spPr>
                 </pic:pic>
               </a:graphicData>
@@ -19130,7 +19327,23 @@
           </wp:inline>
         </w:drawing>
       </w:r>
+    </w:p>
+    <w:p>
+      <w:pPr>
+        <w:rPr>
+          <w:rFonts w:ascii="Nimbus Roman No9 L" w:eastAsia="Nimbus Roman No9 L" w:hAnsi="Nimbus Roman No9 L" w:cs="Nimbus Roman No9 L"/>
+          <w:b/>
+          <w:sz w:val="24"/>
+          <w:szCs w:val="24"/>
+        </w:rPr>
+      </w:pPr>
       <w:r>
+        <w:rPr>
+          <w:rFonts w:ascii="Nimbus Roman No9 L" w:eastAsia="Nimbus Roman No9 L" w:hAnsi="Nimbus Roman No9 L" w:cs="Nimbus Roman No9 L"/>
+          <w:b/>
+          <w:sz w:val="24"/>
+          <w:szCs w:val="24"/>
+        </w:rPr>
         <w:br w:type="page"/>
       </w:r>
     </w:p>
@@ -20274,10 +20487,24 @@
       </w:r>
     </w:p>
     <w:p>
+      <w:pPr>
+        <w:rPr>
+          <w:u w:val="single"/>
+        </w:rPr>
+      </w:pPr>
       <w:r>
         <w:rPr>
           <w:u w:val="single"/>
         </w:rPr>
+        <w:br w:type="page"/>
+      </w:r>
+    </w:p>
+    <w:p>
+      <w:r>
+        <w:rPr>
+          <w:u w:val="single"/>
+        </w:rPr>
+        <w:lastRenderedPageBreak/>
         <w:t>Design Sequence Diagram</w:t>
       </w:r>
     </w:p>
@@ -20287,7 +20514,6 @@
           <w:noProof/>
           <w:lang w:val="en-US"/>
         </w:rPr>
-        <w:lastRenderedPageBreak/>
         <w:drawing>
           <wp:inline distT="114300" distB="114300" distL="114300" distR="114300" wp14:anchorId="37460D6C" wp14:editId="157DB27E">
             <wp:extent cx="4933950" cy="2809875"/>
@@ -20955,24 +21181,30 @@
       <w:r>
         <w:rPr>
           <w:noProof/>
-          <w:lang w:val="en-US"/>
         </w:rPr>
         <w:drawing>
-          <wp:inline distT="114300" distB="114300" distL="114300" distR="114300" wp14:anchorId="12353F7A" wp14:editId="1FD0EB89">
-            <wp:extent cx="5905500" cy="3190875"/>
-            <wp:effectExtent l="0" t="0" r="0" b="0"/>
-            <wp:docPr id="21" name="image24.png"/>
-            <wp:cNvGraphicFramePr/>
+          <wp:inline distT="0" distB="0" distL="0" distR="0" wp14:anchorId="1EC3F9F2" wp14:editId="7152428C">
+            <wp:extent cx="5943600" cy="2246630"/>
+            <wp:effectExtent l="0" t="0" r="0" b="1270"/>
+            <wp:docPr id="49" name="Picture 49" descr="A screenshot of a cell phone&#10;&#10;Description automatically generated"/>
+            <wp:cNvGraphicFramePr>
+              <a:graphicFrameLocks xmlns:a="http://schemas.openxmlformats.org/drawingml/2006/main" noChangeAspect="1"/>
+            </wp:cNvGraphicFramePr>
             <a:graphic xmlns:a="http://schemas.openxmlformats.org/drawingml/2006/main">
               <a:graphicData uri="http://schemas.openxmlformats.org/drawingml/2006/picture">
                 <pic:pic xmlns:pic="http://schemas.openxmlformats.org/drawingml/2006/picture">
                   <pic:nvPicPr>
-                    <pic:cNvPr id="0" name="image24.png"/>
-                    <pic:cNvPicPr preferRelativeResize="0"/>
+                    <pic:cNvPr id="49" name="Screen Shot 2020-04-11 at 7.10.34 PM.png"/>
+                    <pic:cNvPicPr/>
                   </pic:nvPicPr>
                   <pic:blipFill>
-                    <a:blip r:embed="rId31"/>
-                    <a:srcRect/>
+                    <a:blip r:embed="rId31">
+                      <a:extLst>
+                        <a:ext uri="{28A0092B-C50C-407E-A947-70E740481C1C}">
+                          <a14:useLocalDpi xmlns:a14="http://schemas.microsoft.com/office/drawing/2010/main" val="0"/>
+                        </a:ext>
+                      </a:extLst>
+                    </a:blip>
                     <a:stretch>
                       <a:fillRect/>
                     </a:stretch>
@@ -20980,12 +21212,11 @@
                   <pic:spPr>
                     <a:xfrm>
                       <a:off x="0" y="0"/>
-                      <a:ext cx="5905500" cy="3190875"/>
+                      <a:ext cx="5943600" cy="2246630"/>
                     </a:xfrm>
                     <a:prstGeom prst="rect">
                       <a:avLst/>
                     </a:prstGeom>
-                    <a:ln/>
                   </pic:spPr>
                 </pic:pic>
               </a:graphicData>
@@ -20995,6 +21226,11 @@
       </w:r>
     </w:p>
     <w:p>
+      <w:pPr>
+        <w:rPr>
+          <w:u w:val="single"/>
+        </w:rPr>
+      </w:pPr>
       <w:r>
         <w:rPr>
           <w:u w:val="single"/>
@@ -21006,25 +21242,30 @@
       <w:r>
         <w:rPr>
           <w:noProof/>
-          <w:lang w:val="en-US"/>
         </w:rPr>
-        <w:lastRenderedPageBreak/>
         <w:drawing>
-          <wp:inline distT="114300" distB="114300" distL="114300" distR="114300" wp14:anchorId="2CE8B3CC" wp14:editId="76466875">
-            <wp:extent cx="5886450" cy="2914650"/>
+          <wp:inline distT="0" distB="0" distL="0" distR="0" wp14:anchorId="37E5AFB8" wp14:editId="76AF3F17">
+            <wp:extent cx="5943600" cy="2250440"/>
             <wp:effectExtent l="0" t="0" r="0" b="0"/>
-            <wp:docPr id="14" name="image10.png"/>
-            <wp:cNvGraphicFramePr/>
+            <wp:docPr id="48" name="Picture 48" descr="A screenshot of a cell phone&#10;&#10;Description automatically generated"/>
+            <wp:cNvGraphicFramePr>
+              <a:graphicFrameLocks xmlns:a="http://schemas.openxmlformats.org/drawingml/2006/main" noChangeAspect="1"/>
+            </wp:cNvGraphicFramePr>
             <a:graphic xmlns:a="http://schemas.openxmlformats.org/drawingml/2006/main">
               <a:graphicData uri="http://schemas.openxmlformats.org/drawingml/2006/picture">
                 <pic:pic xmlns:pic="http://schemas.openxmlformats.org/drawingml/2006/picture">
                   <pic:nvPicPr>
-                    <pic:cNvPr id="0" name="image10.png"/>
-                    <pic:cNvPicPr preferRelativeResize="0"/>
+                    <pic:cNvPr id="48" name="Screen Shot 2020-04-11 at 7.10.44 PM.png"/>
+                    <pic:cNvPicPr/>
                   </pic:nvPicPr>
                   <pic:blipFill>
-                    <a:blip r:embed="rId32"/>
-                    <a:srcRect/>
+                    <a:blip r:embed="rId32">
+                      <a:extLst>
+                        <a:ext uri="{28A0092B-C50C-407E-A947-70E740481C1C}">
+                          <a14:useLocalDpi xmlns:a14="http://schemas.microsoft.com/office/drawing/2010/main" val="0"/>
+                        </a:ext>
+                      </a:extLst>
+                    </a:blip>
                     <a:stretch>
                       <a:fillRect/>
                     </a:stretch>
@@ -21032,12 +21273,11 @@
                   <pic:spPr>
                     <a:xfrm>
                       <a:off x="0" y="0"/>
-                      <a:ext cx="5886450" cy="2914650"/>
+                      <a:ext cx="5943600" cy="2250440"/>
                     </a:xfrm>
                     <a:prstGeom prst="rect">
                       <a:avLst/>
                     </a:prstGeom>
-                    <a:ln/>
                   </pic:spPr>
                 </pic:pic>
               </a:graphicData>
@@ -22361,10 +22601,31 @@
       </w:tr>
     </w:tbl>
     <w:p>
+      <w:pPr>
+        <w:rPr>
+          <w:u w:val="single"/>
+        </w:rPr>
+      </w:pPr>
+    </w:p>
+    <w:p>
+      <w:pPr>
+        <w:rPr>
+          <w:u w:val="single"/>
+        </w:rPr>
+      </w:pPr>
       <w:r>
         <w:rPr>
           <w:u w:val="single"/>
         </w:rPr>
+        <w:br w:type="page"/>
+      </w:r>
+    </w:p>
+    <w:p>
+      <w:r>
+        <w:rPr>
+          <w:u w:val="single"/>
+        </w:rPr>
+        <w:lastRenderedPageBreak/>
         <w:t>Analysis Sequence Diagram</w:t>
       </w:r>
     </w:p>
@@ -22372,25 +22633,30 @@
       <w:r>
         <w:rPr>
           <w:noProof/>
-          <w:lang w:val="en-US"/>
         </w:rPr>
-        <w:lastRenderedPageBreak/>
         <w:drawing>
-          <wp:inline distT="114300" distB="114300" distL="114300" distR="114300" wp14:anchorId="0622380F" wp14:editId="69CD4C1F">
-            <wp:extent cx="4105275" cy="2638425"/>
+          <wp:inline distT="0" distB="0" distL="0" distR="0" wp14:anchorId="45A34BD4" wp14:editId="25658797">
+            <wp:extent cx="5943600" cy="3827780"/>
             <wp:effectExtent l="0" t="0" r="0" b="0"/>
-            <wp:docPr id="24" name="image23.png"/>
-            <wp:cNvGraphicFramePr/>
+            <wp:docPr id="46" name="Picture 46" descr="A screenshot of a social media post&#10;&#10;Description automatically generated"/>
+            <wp:cNvGraphicFramePr>
+              <a:graphicFrameLocks xmlns:a="http://schemas.openxmlformats.org/drawingml/2006/main" noChangeAspect="1"/>
+            </wp:cNvGraphicFramePr>
             <a:graphic xmlns:a="http://schemas.openxmlformats.org/drawingml/2006/main">
               <a:graphicData uri="http://schemas.openxmlformats.org/drawingml/2006/picture">
                 <pic:pic xmlns:pic="http://schemas.openxmlformats.org/drawingml/2006/picture">
                   <pic:nvPicPr>
-                    <pic:cNvPr id="0" name="image23.png"/>
-                    <pic:cNvPicPr preferRelativeResize="0"/>
+                    <pic:cNvPr id="46" name="Screen Shot 2020-04-11 at 7.08.27 PM.png"/>
+                    <pic:cNvPicPr/>
                   </pic:nvPicPr>
                   <pic:blipFill>
-                    <a:blip r:embed="rId33"/>
-                    <a:srcRect/>
+                    <a:blip r:embed="rId33">
+                      <a:extLst>
+                        <a:ext uri="{28A0092B-C50C-407E-A947-70E740481C1C}">
+                          <a14:useLocalDpi xmlns:a14="http://schemas.microsoft.com/office/drawing/2010/main" val="0"/>
+                        </a:ext>
+                      </a:extLst>
+                    </a:blip>
                     <a:stretch>
                       <a:fillRect/>
                     </a:stretch>
@@ -22398,12 +22664,11 @@
                   <pic:spPr>
                     <a:xfrm>
                       <a:off x="0" y="0"/>
-                      <a:ext cx="4105275" cy="2638425"/>
+                      <a:ext cx="5943600" cy="3827780"/>
                     </a:xfrm>
                     <a:prstGeom prst="rect">
                       <a:avLst/>
                     </a:prstGeom>
-                    <a:ln/>
                   </pic:spPr>
                 </pic:pic>
               </a:graphicData>
@@ -22424,24 +22689,30 @@
       <w:r>
         <w:rPr>
           <w:noProof/>
-          <w:lang w:val="en-US"/>
         </w:rPr>
         <w:drawing>
-          <wp:inline distT="114300" distB="114300" distL="114300" distR="114300" wp14:anchorId="03EE35B4" wp14:editId="648EF834">
-            <wp:extent cx="4095750" cy="2638425"/>
+          <wp:inline distT="0" distB="0" distL="0" distR="0" wp14:anchorId="2DFFCA92" wp14:editId="278B7BC9">
+            <wp:extent cx="5943600" cy="3851910"/>
             <wp:effectExtent l="0" t="0" r="0" b="0"/>
-            <wp:docPr id="12" name="image8.png"/>
-            <wp:cNvGraphicFramePr/>
+            <wp:docPr id="47" name="Picture 47" descr="A screenshot of a social media post&#10;&#10;Description automatically generated"/>
+            <wp:cNvGraphicFramePr>
+              <a:graphicFrameLocks xmlns:a="http://schemas.openxmlformats.org/drawingml/2006/main" noChangeAspect="1"/>
+            </wp:cNvGraphicFramePr>
             <a:graphic xmlns:a="http://schemas.openxmlformats.org/drawingml/2006/main">
               <a:graphicData uri="http://schemas.openxmlformats.org/drawingml/2006/picture">
                 <pic:pic xmlns:pic="http://schemas.openxmlformats.org/drawingml/2006/picture">
                   <pic:nvPicPr>
-                    <pic:cNvPr id="0" name="image8.png"/>
-                    <pic:cNvPicPr preferRelativeResize="0"/>
+                    <pic:cNvPr id="47" name="Screen Shot 2020-04-11 at 7.08.18 PM.png"/>
+                    <pic:cNvPicPr/>
                   </pic:nvPicPr>
                   <pic:blipFill>
-                    <a:blip r:embed="rId34"/>
-                    <a:srcRect/>
+                    <a:blip r:embed="rId34">
+                      <a:extLst>
+                        <a:ext uri="{28A0092B-C50C-407E-A947-70E740481C1C}">
+                          <a14:useLocalDpi xmlns:a14="http://schemas.microsoft.com/office/drawing/2010/main" val="0"/>
+                        </a:ext>
+                      </a:extLst>
+                    </a:blip>
                     <a:stretch>
                       <a:fillRect/>
                     </a:stretch>
@@ -22449,40 +22720,17 @@
                   <pic:spPr>
                     <a:xfrm>
                       <a:off x="0" y="0"/>
-                      <a:ext cx="4095750" cy="2638425"/>
+                      <a:ext cx="5943600" cy="3851910"/>
                     </a:xfrm>
                     <a:prstGeom prst="rect">
                       <a:avLst/>
                     </a:prstGeom>
-                    <a:ln/>
                   </pic:spPr>
                 </pic:pic>
               </a:graphicData>
             </a:graphic>
           </wp:inline>
         </w:drawing>
-      </w:r>
-    </w:p>
-    <w:p>
-      <w:pPr>
-        <w:rPr>
-          <w:rFonts w:ascii="Nimbus Roman No9 L" w:eastAsia="Nimbus Roman No9 L" w:hAnsi="Nimbus Roman No9 L" w:cs="Nimbus Roman No9 L"/>
-          <w:sz w:val="24"/>
-          <w:szCs w:val="24"/>
-        </w:rPr>
-      </w:pPr>
-    </w:p>
-    <w:p>
-      <w:pPr>
-        <w:spacing w:line="240" w:lineRule="auto"/>
-        <w:rPr>
-          <w:rFonts w:ascii="Nimbus Roman No9 L" w:eastAsia="Nimbus Roman No9 L" w:hAnsi="Nimbus Roman No9 L" w:cs="Nimbus Roman No9 L"/>
-          <w:sz w:val="24"/>
-          <w:szCs w:val="24"/>
-        </w:rPr>
-      </w:pPr>
-      <w:r>
-        <w:br w:type="page"/>
       </w:r>
     </w:p>
     <w:p>
@@ -24822,10 +25070,31 @@
       </w:tr>
     </w:tbl>
     <w:p>
+      <w:pPr>
+        <w:rPr>
+          <w:u w:val="single"/>
+        </w:rPr>
+      </w:pPr>
+    </w:p>
+    <w:p>
+      <w:pPr>
+        <w:rPr>
+          <w:u w:val="single"/>
+        </w:rPr>
+      </w:pPr>
       <w:r>
         <w:rPr>
           <w:u w:val="single"/>
         </w:rPr>
+        <w:br w:type="page"/>
+      </w:r>
+    </w:p>
+    <w:p>
+      <w:r>
+        <w:rPr>
+          <w:u w:val="single"/>
+        </w:rPr>
+        <w:lastRenderedPageBreak/>
         <w:t>Analysis Sequence Diagram</w:t>
       </w:r>
     </w:p>
@@ -24835,7 +25104,6 @@
           <w:noProof/>
           <w:lang w:val="en-US"/>
         </w:rPr>
-        <w:lastRenderedPageBreak/>
         <w:drawing>
           <wp:inline distT="114300" distB="114300" distL="114300" distR="114300" wp14:anchorId="7E61449D" wp14:editId="7492383D">
             <wp:extent cx="5867400" cy="3438525"/>

</xml_diff>